<commit_message>
Added few more files
</commit_message>
<xml_diff>
--- a/AWS- ELB-Application-LoadBalancer.docx
+++ b/AWS- ELB-Application-LoadBalancer.docx
@@ -126,23 +126,7 @@
           <w:sz w:val="24"/>
           <w:szCs w:val="24"/>
         </w:rPr>
-        <w:t xml:space="preserve"> traffic across </w:t>
-      </w:r>
-      <w:r>
-        <w:rPr>
-          <w:rFonts w:ascii="Bahnschrift" w:hAnsi="Bahnschrift"/>
-          <w:sz w:val="24"/>
-          <w:szCs w:val="24"/>
-        </w:rPr>
-        <w:t>multiple</w:t>
-      </w:r>
-      <w:r>
-        <w:rPr>
-          <w:rFonts w:ascii="Bahnschrift" w:hAnsi="Bahnschrift"/>
-          <w:sz w:val="24"/>
-          <w:szCs w:val="24"/>
-        </w:rPr>
-        <w:t xml:space="preserve"> targets, such as Amazon EC2 </w:t>
+        <w:t xml:space="preserve"> traffic across multiple targets, such as Amazon EC2 </w:t>
       </w:r>
       <w:r>
         <w:rPr>
@@ -158,15 +142,7 @@
           <w:sz w:val="24"/>
           <w:szCs w:val="24"/>
         </w:rPr>
-        <w:t>, IP</w:t>
-      </w:r>
-      <w:r>
-        <w:rPr>
-          <w:rFonts w:ascii="Bahnschrift" w:hAnsi="Bahnschrift"/>
-          <w:sz w:val="24"/>
-          <w:szCs w:val="24"/>
-        </w:rPr>
-        <w:t xml:space="preserve"> address, and Lambda functions.</w:t>
+        <w:t>, IP address, and Lambda functions.</w:t>
       </w:r>
     </w:p>
     <w:p>
@@ -229,15 +205,7 @@
           <w:sz w:val="24"/>
           <w:szCs w:val="24"/>
         </w:rPr>
-        <w:t>Elastic</w:t>
-      </w:r>
-      <w:r>
-        <w:rPr>
-          <w:rFonts w:ascii="Bahnschrift" w:hAnsi="Bahnschrift"/>
-          <w:sz w:val="24"/>
-          <w:szCs w:val="24"/>
-        </w:rPr>
-        <w:t xml:space="preserve"> Loan Balancing offers three types of load balancers that all feature the high </w:t>
+        <w:t xml:space="preserve">Elastic Loan Balancing offers three types of load balancers that all feature the high </w:t>
       </w:r>
       <w:r>
         <w:rPr>
@@ -381,27 +349,449 @@
           <w:sz w:val="24"/>
           <w:szCs w:val="24"/>
         </w:rPr>
-        <w:t xml:space="preserve">Classic Load </w:t>
-      </w:r>
-      <w:r>
-        <w:rPr>
-          <w:rFonts w:ascii="Bahnschrift" w:hAnsi="Bahnschrift"/>
-          <w:b/>
-          <w:bCs/>
-          <w:sz w:val="24"/>
-          <w:szCs w:val="24"/>
-        </w:rPr>
-        <w:t>Balancer (</w:t>
-      </w:r>
-      <w:r>
-        <w:rPr>
-          <w:rFonts w:ascii="Bahnschrift" w:hAnsi="Bahnschrift"/>
-          <w:b/>
-          <w:bCs/>
-          <w:sz w:val="24"/>
-          <w:szCs w:val="24"/>
-        </w:rPr>
-        <w:t>works only with EC2 Classic)</w:t>
+        <w:t>Classic Load Balancer (works only with EC2 Classic)</w:t>
+      </w:r>
+    </w:p>
+    <w:p>
+      <w:pPr>
+        <w:contextualSpacing/>
+        <w:rPr>
+          <w:rFonts w:ascii="Bahnschrift" w:hAnsi="Bahnschrift"/>
+          <w:color w:val="000000" w:themeColor="text1"/>
+          <w:sz w:val="36"/>
+          <w:szCs w:val="36"/>
+          <w:u w:val="single"/>
+          <w14:shadow w14:blurRad="38100" w14:dist="19050" w14:dir="2700000" w14:sx="100000" w14:sy="100000" w14:kx="0" w14:ky="0" w14:algn="tl">
+            <w14:schemeClr w14:val="dk1">
+              <w14:alpha w14:val="60000"/>
+            </w14:schemeClr>
+          </w14:shadow>
+          <w14:textOutline w14:w="0" w14:cap="flat" w14:cmpd="sng" w14:algn="ctr">
+            <w14:noFill/>
+            <w14:prstDash w14:val="solid"/>
+            <w14:round/>
+          </w14:textOutline>
+        </w:rPr>
+      </w:pPr>
+      <w:r>
+        <w:rPr>
+          <w:rFonts w:ascii="Bahnschrift" w:hAnsi="Bahnschrift"/>
+          <w:color w:val="000000" w:themeColor="text1"/>
+          <w:sz w:val="36"/>
+          <w:szCs w:val="36"/>
+          <w:u w:val="single"/>
+          <w14:shadow w14:blurRad="38100" w14:dist="19050" w14:dir="2700000" w14:sx="100000" w14:sy="100000" w14:kx="0" w14:ky="0" w14:algn="tl">
+            <w14:schemeClr w14:val="dk1">
+              <w14:alpha w14:val="60000"/>
+            </w14:schemeClr>
+          </w14:shadow>
+          <w14:textOutline w14:w="0" w14:cap="flat" w14:cmpd="sng" w14:algn="ctr">
+            <w14:noFill/>
+            <w14:prstDash w14:val="solid"/>
+            <w14:round/>
+          </w14:textOutline>
+        </w:rPr>
+        <w:t>Why we need Elastic Load Balancer</w:t>
+      </w:r>
+    </w:p>
+    <w:p>
+      <w:pPr>
+        <w:pStyle w:val="ListParagraph"/>
+        <w:numPr>
+          <w:ilvl w:val="1"/>
+          <w:numId w:val="13"/>
+        </w:numPr>
+        <w:rPr>
+          <w:rFonts w:ascii="Bahnschrift" w:hAnsi="Bahnschrift"/>
+          <w:sz w:val="24"/>
+          <w:szCs w:val="24"/>
+        </w:rPr>
+      </w:pPr>
+      <w:r>
+        <w:rPr>
+          <w:rFonts w:ascii="Bahnschrift" w:hAnsi="Bahnschrift"/>
+          <w:sz w:val="24"/>
+          <w:szCs w:val="24"/>
+        </w:rPr>
+        <w:t>Spread load across multiple downstream instances</w:t>
+      </w:r>
+    </w:p>
+    <w:p>
+      <w:pPr>
+        <w:pStyle w:val="ListParagraph"/>
+        <w:numPr>
+          <w:ilvl w:val="1"/>
+          <w:numId w:val="13"/>
+        </w:numPr>
+        <w:rPr>
+          <w:rFonts w:ascii="Bahnschrift" w:hAnsi="Bahnschrift"/>
+          <w:sz w:val="24"/>
+          <w:szCs w:val="24"/>
+        </w:rPr>
+      </w:pPr>
+      <w:r>
+        <w:rPr>
+          <w:rFonts w:ascii="Bahnschrift" w:hAnsi="Bahnschrift"/>
+          <w:sz w:val="24"/>
+          <w:szCs w:val="24"/>
+        </w:rPr>
+        <w:t>Expose a single point of access (DNS) to your application</w:t>
+      </w:r>
+    </w:p>
+    <w:p>
+      <w:pPr>
+        <w:pStyle w:val="ListParagraph"/>
+        <w:numPr>
+          <w:ilvl w:val="1"/>
+          <w:numId w:val="13"/>
+        </w:numPr>
+        <w:rPr>
+          <w:rFonts w:ascii="Bahnschrift" w:hAnsi="Bahnschrift"/>
+          <w:sz w:val="24"/>
+          <w:szCs w:val="24"/>
+        </w:rPr>
+      </w:pPr>
+      <w:r>
+        <w:rPr>
+          <w:rFonts w:ascii="Bahnschrift" w:hAnsi="Bahnschrift"/>
+          <w:sz w:val="24"/>
+          <w:szCs w:val="24"/>
+        </w:rPr>
+        <w:t>Do regular health checks to your instances</w:t>
+      </w:r>
+    </w:p>
+    <w:p>
+      <w:pPr>
+        <w:pStyle w:val="ListParagraph"/>
+        <w:numPr>
+          <w:ilvl w:val="1"/>
+          <w:numId w:val="13"/>
+        </w:numPr>
+        <w:rPr>
+          <w:rFonts w:ascii="Bahnschrift" w:hAnsi="Bahnschrift"/>
+          <w:sz w:val="24"/>
+          <w:szCs w:val="24"/>
+        </w:rPr>
+      </w:pPr>
+      <w:r>
+        <w:rPr>
+          <w:rFonts w:ascii="Bahnschrift" w:hAnsi="Bahnschrift"/>
+          <w:sz w:val="24"/>
+          <w:szCs w:val="24"/>
+        </w:rPr>
+        <w:t>Provide SSL termination (HTTP) for websites</w:t>
+      </w:r>
+    </w:p>
+    <w:p>
+      <w:pPr>
+        <w:pStyle w:val="ListParagraph"/>
+        <w:numPr>
+          <w:ilvl w:val="1"/>
+          <w:numId w:val="13"/>
+        </w:numPr>
+        <w:rPr>
+          <w:rFonts w:ascii="Bahnschrift" w:hAnsi="Bahnschrift"/>
+          <w:sz w:val="24"/>
+          <w:szCs w:val="24"/>
+        </w:rPr>
+      </w:pPr>
+      <w:r>
+        <w:rPr>
+          <w:rFonts w:ascii="Bahnschrift" w:hAnsi="Bahnschrift"/>
+          <w:sz w:val="24"/>
+          <w:szCs w:val="24"/>
+        </w:rPr>
+        <w:t>Enforce stickiness with cookies</w:t>
+      </w:r>
+    </w:p>
+    <w:p>
+      <w:pPr>
+        <w:pStyle w:val="ListParagraph"/>
+        <w:numPr>
+          <w:ilvl w:val="1"/>
+          <w:numId w:val="13"/>
+        </w:numPr>
+        <w:rPr>
+          <w:rFonts w:ascii="Bahnschrift" w:hAnsi="Bahnschrift"/>
+          <w:sz w:val="24"/>
+          <w:szCs w:val="24"/>
+        </w:rPr>
+      </w:pPr>
+      <w:r>
+        <w:rPr>
+          <w:rFonts w:ascii="Bahnschrift" w:hAnsi="Bahnschrift"/>
+          <w:sz w:val="24"/>
+          <w:szCs w:val="24"/>
+        </w:rPr>
+        <w:t>High availability across zones</w:t>
+      </w:r>
+    </w:p>
+    <w:p>
+      <w:pPr>
+        <w:pStyle w:val="ListParagraph"/>
+        <w:numPr>
+          <w:ilvl w:val="1"/>
+          <w:numId w:val="13"/>
+        </w:numPr>
+        <w:rPr>
+          <w:rFonts w:ascii="Bahnschrift" w:hAnsi="Bahnschrift"/>
+          <w:sz w:val="24"/>
+          <w:szCs w:val="24"/>
+        </w:rPr>
+      </w:pPr>
+      <w:r>
+        <w:rPr>
+          <w:rFonts w:ascii="Bahnschrift" w:hAnsi="Bahnschrift"/>
+          <w:sz w:val="24"/>
+          <w:szCs w:val="24"/>
+        </w:rPr>
+        <w:t>Separate public traffic from private traffic</w:t>
+      </w:r>
+    </w:p>
+    <w:p>
+      <w:pPr>
+        <w:pStyle w:val="ListParagraph"/>
+        <w:numPr>
+          <w:ilvl w:val="1"/>
+          <w:numId w:val="13"/>
+        </w:numPr>
+        <w:rPr>
+          <w:rFonts w:ascii="Bahnschrift" w:hAnsi="Bahnschrift"/>
+          <w:sz w:val="24"/>
+          <w:szCs w:val="24"/>
+        </w:rPr>
+      </w:pPr>
+      <w:r>
+        <w:rPr>
+          <w:rFonts w:ascii="Bahnschrift" w:hAnsi="Bahnschrift"/>
+          <w:sz w:val="24"/>
+          <w:szCs w:val="24"/>
+        </w:rPr>
+        <w:t>Seamlessly handle failures of downstream instances</w:t>
+      </w:r>
+    </w:p>
+    <w:p>
+      <w:pPr>
+        <w:contextualSpacing/>
+        <w:rPr>
+          <w:rFonts w:ascii="Bahnschrift" w:hAnsi="Bahnschrift"/>
+          <w:sz w:val="24"/>
+          <w:szCs w:val="24"/>
+        </w:rPr>
+      </w:pPr>
+    </w:p>
+    <w:p>
+      <w:pPr>
+        <w:contextualSpacing/>
+        <w:rPr>
+          <w:rFonts w:ascii="Bahnschrift" w:hAnsi="Bahnschrift"/>
+          <w:color w:val="000000" w:themeColor="text1"/>
+          <w:sz w:val="36"/>
+          <w:szCs w:val="36"/>
+          <w:u w:val="single"/>
+          <w14:shadow w14:blurRad="38100" w14:dist="19050" w14:dir="2700000" w14:sx="100000" w14:sy="100000" w14:kx="0" w14:ky="0" w14:algn="tl">
+            <w14:schemeClr w14:val="dk1">
+              <w14:alpha w14:val="60000"/>
+            </w14:schemeClr>
+          </w14:shadow>
+          <w14:textOutline w14:w="0" w14:cap="flat" w14:cmpd="sng" w14:algn="ctr">
+            <w14:noFill/>
+            <w14:prstDash w14:val="solid"/>
+            <w14:round/>
+          </w14:textOutline>
+        </w:rPr>
+      </w:pPr>
+      <w:r>
+        <w:rPr>
+          <w:rFonts w:ascii="Bahnschrift" w:hAnsi="Bahnschrift"/>
+          <w:color w:val="000000" w:themeColor="text1"/>
+          <w:sz w:val="36"/>
+          <w:szCs w:val="36"/>
+          <w:u w:val="single"/>
+          <w14:shadow w14:blurRad="38100" w14:dist="19050" w14:dir="2700000" w14:sx="100000" w14:sy="100000" w14:kx="0" w14:ky="0" w14:algn="tl">
+            <w14:schemeClr w14:val="dk1">
+              <w14:alpha w14:val="60000"/>
+            </w14:schemeClr>
+          </w14:shadow>
+          <w14:textOutline w14:w="0" w14:cap="flat" w14:cmpd="sng" w14:algn="ctr">
+            <w14:noFill/>
+            <w14:prstDash w14:val="solid"/>
+            <w14:round/>
+          </w14:textOutline>
+        </w:rPr>
+        <w:t>Load Balancers</w:t>
+      </w:r>
+    </w:p>
+    <w:p>
+      <w:pPr>
+        <w:pStyle w:val="ListParagraph"/>
+        <w:numPr>
+          <w:ilvl w:val="0"/>
+          <w:numId w:val="12"/>
+        </w:numPr>
+        <w:rPr>
+          <w:rFonts w:ascii="Bahnschrift" w:hAnsi="Bahnschrift"/>
+          <w:sz w:val="24"/>
+          <w:szCs w:val="24"/>
+        </w:rPr>
+      </w:pPr>
+      <w:r>
+        <w:rPr>
+          <w:rFonts w:ascii="Bahnschrift" w:hAnsi="Bahnschrift"/>
+          <w:sz w:val="24"/>
+          <w:szCs w:val="24"/>
+        </w:rPr>
+        <w:t>Classic Load Balancers are Deprecated</w:t>
+      </w:r>
+    </w:p>
+    <w:p>
+      <w:pPr>
+        <w:pStyle w:val="ListParagraph"/>
+        <w:numPr>
+          <w:ilvl w:val="0"/>
+          <w:numId w:val="12"/>
+        </w:numPr>
+        <w:rPr>
+          <w:rFonts w:ascii="Bahnschrift" w:hAnsi="Bahnschrift"/>
+          <w:sz w:val="24"/>
+          <w:szCs w:val="24"/>
+        </w:rPr>
+      </w:pPr>
+      <w:r>
+        <w:rPr>
+          <w:rFonts w:ascii="Bahnschrift" w:hAnsi="Bahnschrift"/>
+          <w:sz w:val="24"/>
+          <w:szCs w:val="24"/>
+        </w:rPr>
+        <w:t>Application Load Balancers for HTTP / HTTPs</w:t>
+      </w:r>
+    </w:p>
+    <w:p>
+      <w:pPr>
+        <w:pStyle w:val="ListParagraph"/>
+        <w:numPr>
+          <w:ilvl w:val="0"/>
+          <w:numId w:val="12"/>
+        </w:numPr>
+        <w:rPr>
+          <w:rFonts w:ascii="Bahnschrift" w:hAnsi="Bahnschrift"/>
+          <w:sz w:val="24"/>
+          <w:szCs w:val="24"/>
+        </w:rPr>
+      </w:pPr>
+      <w:r>
+        <w:rPr>
+          <w:rFonts w:ascii="Bahnschrift" w:hAnsi="Bahnschrift"/>
+          <w:sz w:val="24"/>
+          <w:szCs w:val="24"/>
+        </w:rPr>
+        <w:t>Network Load Balancer for TCP</w:t>
+      </w:r>
+    </w:p>
+    <w:p>
+      <w:pPr>
+        <w:pStyle w:val="ListParagraph"/>
+        <w:numPr>
+          <w:ilvl w:val="0"/>
+          <w:numId w:val="12"/>
+        </w:numPr>
+        <w:rPr>
+          <w:rFonts w:ascii="Bahnschrift" w:hAnsi="Bahnschrift"/>
+          <w:sz w:val="24"/>
+          <w:szCs w:val="24"/>
+        </w:rPr>
+      </w:pPr>
+      <w:r>
+        <w:rPr>
+          <w:rFonts w:ascii="Bahnschrift" w:hAnsi="Bahnschrift"/>
+          <w:sz w:val="24"/>
+          <w:szCs w:val="24"/>
+        </w:rPr>
+        <w:t>CLB, ALB &amp; NLB support SSL certificates and provide SSL termination</w:t>
+      </w:r>
+    </w:p>
+    <w:p>
+      <w:pPr>
+        <w:pStyle w:val="ListParagraph"/>
+        <w:numPr>
+          <w:ilvl w:val="0"/>
+          <w:numId w:val="12"/>
+        </w:numPr>
+        <w:rPr>
+          <w:rFonts w:ascii="Bahnschrift" w:hAnsi="Bahnschrift"/>
+          <w:sz w:val="24"/>
+          <w:szCs w:val="24"/>
+        </w:rPr>
+      </w:pPr>
+      <w:r>
+        <w:rPr>
+          <w:rFonts w:ascii="Bahnschrift" w:hAnsi="Bahnschrift"/>
+          <w:sz w:val="24"/>
+          <w:szCs w:val="24"/>
+        </w:rPr>
+        <w:t>All Load Balancers have health check capability</w:t>
+      </w:r>
+    </w:p>
+    <w:p>
+      <w:pPr>
+        <w:pStyle w:val="ListParagraph"/>
+        <w:numPr>
+          <w:ilvl w:val="0"/>
+          <w:numId w:val="12"/>
+        </w:numPr>
+        <w:rPr>
+          <w:rFonts w:ascii="Bahnschrift" w:hAnsi="Bahnschrift"/>
+          <w:sz w:val="24"/>
+          <w:szCs w:val="24"/>
+        </w:rPr>
+      </w:pPr>
+      <w:r>
+        <w:rPr>
+          <w:rFonts w:ascii="Bahnschrift" w:hAnsi="Bahnschrift"/>
+          <w:sz w:val="24"/>
+          <w:szCs w:val="24"/>
+        </w:rPr>
+        <w:t>ALB can route on based on hostname / path</w:t>
+      </w:r>
+    </w:p>
+    <w:p>
+      <w:pPr>
+        <w:pStyle w:val="ListParagraph"/>
+        <w:numPr>
+          <w:ilvl w:val="0"/>
+          <w:numId w:val="12"/>
+        </w:numPr>
+        <w:rPr>
+          <w:rFonts w:ascii="Bahnschrift" w:hAnsi="Bahnschrift"/>
+          <w:sz w:val="24"/>
+          <w:szCs w:val="24"/>
+        </w:rPr>
+      </w:pPr>
+      <w:r>
+        <w:rPr>
+          <w:rFonts w:ascii="Bahnschrift" w:hAnsi="Bahnschrift"/>
+          <w:sz w:val="24"/>
+          <w:szCs w:val="24"/>
+        </w:rPr>
+        <w:t>ALB is a great fit with ECS (Docker)</w:t>
+      </w:r>
+    </w:p>
+    <w:p>
+      <w:pPr>
+        <w:jc w:val="both"/>
+        <w:rPr>
+          <w:rFonts w:ascii="Bahnschrift" w:hAnsi="Bahnschrift"/>
+          <w:sz w:val="24"/>
+          <w:szCs w:val="24"/>
+        </w:rPr>
+      </w:pPr>
+      <w:r>
+        <w:rPr>
+          <w:rFonts w:ascii="Bahnschrift" w:hAnsi="Bahnschrift"/>
+          <w:sz w:val="24"/>
+          <w:szCs w:val="24"/>
+        </w:rPr>
+        <w:t>Any Load Balancer (CLB, ALB, NLB) has a static host name. Do not resolve and use underlying IP</w:t>
       </w:r>
     </w:p>
     <w:p>
@@ -430,6 +820,150 @@
     </w:p>
     <w:p>
       <w:pPr>
+        <w:ind w:left="567" w:firstLine="720"/>
+        <w:contextualSpacing/>
+        <w:rPr>
+          <w:rFonts w:ascii="Bahnschrift" w:hAnsi="Bahnschrift"/>
+          <w:b/>
+          <w:color w:val="000000" w:themeColor="text1"/>
+          <w:sz w:val="20"/>
+          <w:szCs w:val="20"/>
+          <w:u w:val="single"/>
+          <w14:shadow w14:blurRad="38100" w14:dist="19050" w14:dir="2700000" w14:sx="100000" w14:sy="100000" w14:kx="0" w14:ky="0" w14:algn="tl">
+            <w14:schemeClr w14:val="dk1">
+              <w14:alpha w14:val="60000"/>
+            </w14:schemeClr>
+          </w14:shadow>
+          <w14:textOutline w14:w="0" w14:cap="flat" w14:cmpd="sng" w14:algn="ctr">
+            <w14:noFill/>
+            <w14:prstDash w14:val="solid"/>
+            <w14:round/>
+          </w14:textOutline>
+        </w:rPr>
+      </w:pPr>
+    </w:p>
+    <w:p>
+      <w:pPr>
+        <w:ind w:left="567" w:firstLine="720"/>
+        <w:contextualSpacing/>
+        <w:rPr>
+          <w:rFonts w:ascii="Bahnschrift" w:hAnsi="Bahnschrift"/>
+          <w:b/>
+          <w:color w:val="000000" w:themeColor="text1"/>
+          <w:sz w:val="20"/>
+          <w:szCs w:val="20"/>
+          <w:u w:val="single"/>
+          <w14:shadow w14:blurRad="38100" w14:dist="19050" w14:dir="2700000" w14:sx="100000" w14:sy="100000" w14:kx="0" w14:ky="0" w14:algn="tl">
+            <w14:schemeClr w14:val="dk1">
+              <w14:alpha w14:val="60000"/>
+            </w14:schemeClr>
+          </w14:shadow>
+          <w14:textOutline w14:w="0" w14:cap="flat" w14:cmpd="sng" w14:algn="ctr">
+            <w14:noFill/>
+            <w14:prstDash w14:val="solid"/>
+            <w14:round/>
+          </w14:textOutline>
+        </w:rPr>
+      </w:pPr>
+    </w:p>
+    <w:p>
+      <w:pPr>
+        <w:ind w:left="567" w:firstLine="720"/>
+        <w:contextualSpacing/>
+        <w:rPr>
+          <w:rFonts w:ascii="Bahnschrift" w:hAnsi="Bahnschrift"/>
+          <w:b/>
+          <w:color w:val="000000" w:themeColor="text1"/>
+          <w:sz w:val="20"/>
+          <w:szCs w:val="20"/>
+          <w:u w:val="single"/>
+          <w14:shadow w14:blurRad="38100" w14:dist="19050" w14:dir="2700000" w14:sx="100000" w14:sy="100000" w14:kx="0" w14:ky="0" w14:algn="tl">
+            <w14:schemeClr w14:val="dk1">
+              <w14:alpha w14:val="60000"/>
+            </w14:schemeClr>
+          </w14:shadow>
+          <w14:textOutline w14:w="0" w14:cap="flat" w14:cmpd="sng" w14:algn="ctr">
+            <w14:noFill/>
+            <w14:prstDash w14:val="solid"/>
+            <w14:round/>
+          </w14:textOutline>
+        </w:rPr>
+      </w:pPr>
+    </w:p>
+    <w:p>
+      <w:pPr>
+        <w:ind w:left="567" w:firstLine="720"/>
+        <w:contextualSpacing/>
+        <w:rPr>
+          <w:rFonts w:ascii="Bahnschrift" w:hAnsi="Bahnschrift"/>
+          <w:b/>
+          <w:color w:val="000000" w:themeColor="text1"/>
+          <w:sz w:val="20"/>
+          <w:szCs w:val="20"/>
+          <w:u w:val="single"/>
+          <w14:shadow w14:blurRad="38100" w14:dist="19050" w14:dir="2700000" w14:sx="100000" w14:sy="100000" w14:kx="0" w14:ky="0" w14:algn="tl">
+            <w14:schemeClr w14:val="dk1">
+              <w14:alpha w14:val="60000"/>
+            </w14:schemeClr>
+          </w14:shadow>
+          <w14:textOutline w14:w="0" w14:cap="flat" w14:cmpd="sng" w14:algn="ctr">
+            <w14:noFill/>
+            <w14:prstDash w14:val="solid"/>
+            <w14:round/>
+          </w14:textOutline>
+        </w:rPr>
+      </w:pPr>
+    </w:p>
+    <w:p>
+      <w:pPr>
+        <w:ind w:left="567" w:firstLine="720"/>
+        <w:contextualSpacing/>
+        <w:rPr>
+          <w:rFonts w:ascii="Bahnschrift" w:hAnsi="Bahnschrift"/>
+          <w:b/>
+          <w:color w:val="000000" w:themeColor="text1"/>
+          <w:sz w:val="20"/>
+          <w:szCs w:val="20"/>
+          <w:u w:val="single"/>
+          <w14:shadow w14:blurRad="38100" w14:dist="19050" w14:dir="2700000" w14:sx="100000" w14:sy="100000" w14:kx="0" w14:ky="0" w14:algn="tl">
+            <w14:schemeClr w14:val="dk1">
+              <w14:alpha w14:val="60000"/>
+            </w14:schemeClr>
+          </w14:shadow>
+          <w14:textOutline w14:w="0" w14:cap="flat" w14:cmpd="sng" w14:algn="ctr">
+            <w14:noFill/>
+            <w14:prstDash w14:val="solid"/>
+            <w14:round/>
+          </w14:textOutline>
+        </w:rPr>
+      </w:pPr>
+    </w:p>
+    <w:p>
+      <w:pPr>
+        <w:ind w:left="567" w:firstLine="720"/>
+        <w:contextualSpacing/>
+        <w:rPr>
+          <w:rFonts w:ascii="Bahnschrift" w:hAnsi="Bahnschrift"/>
+          <w:b/>
+          <w:color w:val="000000" w:themeColor="text1"/>
+          <w:sz w:val="20"/>
+          <w:szCs w:val="20"/>
+          <w:u w:val="single"/>
+          <w14:shadow w14:blurRad="38100" w14:dist="19050" w14:dir="2700000" w14:sx="100000" w14:sy="100000" w14:kx="0" w14:ky="0" w14:algn="tl">
+            <w14:schemeClr w14:val="dk1">
+              <w14:alpha w14:val="60000"/>
+            </w14:schemeClr>
+          </w14:shadow>
+          <w14:textOutline w14:w="0" w14:cap="flat" w14:cmpd="sng" w14:algn="ctr">
+            <w14:noFill/>
+            <w14:prstDash w14:val="solid"/>
+            <w14:round/>
+          </w14:textOutline>
+        </w:rPr>
+      </w:pPr>
+    </w:p>
+    <w:p>
+      <w:pPr>
         <w:contextualSpacing/>
         <w:jc w:val="center"/>
         <w:rPr>
@@ -1149,7 +1683,6 @@
             <w14:round/>
           </w14:textOutline>
         </w:rPr>
-        <w:lastRenderedPageBreak/>
         <w:t>Listener</w:t>
       </w:r>
     </w:p>
@@ -1466,6 +1999,7 @@
           <w:sz w:val="24"/>
           <w:szCs w:val="24"/>
         </w:rPr>
+        <w:lastRenderedPageBreak/>
         <w:t>Target groups can be existing independently from the load balancer</w:t>
       </w:r>
     </w:p>
@@ -2118,7 +2652,6 @@
           <w:sz w:val="24"/>
           <w:szCs w:val="24"/>
         </w:rPr>
-        <w:lastRenderedPageBreak/>
         <w:drawing>
           <wp:inline distT="0" distB="0" distL="0" distR="0" wp14:anchorId="42FA95E8" wp14:editId="497FFB72">
             <wp:extent cx="4221068" cy="2523937"/>
@@ -2227,6 +2760,7 @@
           <w:sz w:val="24"/>
           <w:szCs w:val="24"/>
         </w:rPr>
+        <w:lastRenderedPageBreak/>
         <w:drawing>
           <wp:inline distT="0" distB="0" distL="0" distR="0" wp14:anchorId="1BE75952" wp14:editId="7E8F855B">
             <wp:extent cx="4335156" cy="3074361"/>
@@ -2692,6 +3226,7 @@
           <w:sz w:val="24"/>
           <w:szCs w:val="24"/>
         </w:rPr>
+        <w:lastRenderedPageBreak/>
         <w:drawing>
           <wp:inline distT="0" distB="0" distL="0" distR="0" wp14:anchorId="6466C3A3" wp14:editId="77D6C358">
             <wp:extent cx="5731510" cy="3171825"/>
@@ -3167,7 +3702,6 @@
           <w:sz w:val="24"/>
           <w:szCs w:val="24"/>
         </w:rPr>
-        <w:lastRenderedPageBreak/>
         <w:t>Success codes</w:t>
       </w:r>
       <w:r>
@@ -3290,6 +3824,7 @@
           <w:sz w:val="24"/>
           <w:szCs w:val="24"/>
         </w:rPr>
+        <w:lastRenderedPageBreak/>
         <w:drawing>
           <wp:inline distT="0" distB="0" distL="0" distR="0" wp14:anchorId="7BF3F2AF" wp14:editId="14961034">
             <wp:extent cx="5199724" cy="2924773"/>
@@ -6424,6 +6959,119 @@
 <file path=word/numbering.xml><?xml version="1.0" encoding="utf-8"?>
 <w:numbering xmlns:wpc="http://schemas.microsoft.com/office/word/2010/wordprocessingCanvas" xmlns:cx="http://schemas.microsoft.com/office/drawing/2014/chartex" xmlns:cx1="http://schemas.microsoft.com/office/drawing/2015/9/8/chartex" xmlns:cx2="http://schemas.microsoft.com/office/drawing/2015/10/21/chartex" xmlns:cx3="http://schemas.microsoft.com/office/drawing/2016/5/9/chartex" xmlns:cx4="http://schemas.microsoft.com/office/drawing/2016/5/10/chartex" xmlns:cx5="http://schemas.microsoft.com/office/drawing/2016/5/11/chartex" xmlns:cx6="http://schemas.microsoft.com/office/drawing/2016/5/12/chartex" xmlns:cx7="http://schemas.microsoft.com/office/drawing/2016/5/13/chartex" xmlns:cx8="http://schemas.microsoft.com/office/drawing/2016/5/14/chartex" xmlns:mc="http://schemas.openxmlformats.org/markup-compatibility/2006" xmlns:aink="http://schemas.microsoft.com/office/drawing/2016/ink" xmlns:am3d="http://schemas.microsoft.com/office/drawing/2017/model3d" xmlns:o="urn:schemas-microsoft-com:office:office" xmlns:r="http://schemas.openxmlformats.org/officeDocument/2006/relationships" xmlns:m="http://schemas.openxmlformats.org/officeDocument/2006/math" xmlns:v="urn:schemas-microsoft-com:vml" xmlns:wp14="http://schemas.microsoft.com/office/word/2010/wordprocessingDrawing" xmlns:wp="http://schemas.openxmlformats.org/drawingml/2006/wordprocessingDrawing" xmlns:w10="urn:schemas-microsoft-com:office:word" xmlns:w="http://schemas.openxmlformats.org/wordprocessingml/2006/main" xmlns:w14="http://schemas.microsoft.com/office/word/2010/wordml" xmlns:w15="http://schemas.microsoft.com/office/word/2012/wordml" xmlns:w16cex="http://schemas.microsoft.com/office/word/2018/wordml/cex" xmlns:w16cid="http://schemas.microsoft.com/office/word/2016/wordml/cid" xmlns:w16="http://schemas.microsoft.com/office/word/2018/wordml" xmlns:w16sdtdh="http://schemas.microsoft.com/office/word/2020/wordml/sdtdatahash" xmlns:w16se="http://schemas.microsoft.com/office/word/2015/wordml/symex" xmlns:wpg="http://schemas.microsoft.com/office/word/2010/wordprocessingGroup" xmlns:wpi="http://schemas.microsoft.com/office/word/2010/wordprocessingInk" xmlns:wne="http://schemas.microsoft.com/office/word/2006/wordml" xmlns:wps="http://schemas.microsoft.com/office/word/2010/wordprocessingShape" mc:Ignorable="w14 w15 w16se w16cid w16 w16cex w16sdtdh wp14">
   <w:abstractNum w:abstractNumId="0" w15:restartNumberingAfterBreak="0">
+    <w:nsid w:val="05A77EF1"/>
+    <w:multiLevelType w:val="hybridMultilevel"/>
+    <w:tmpl w:val="5DAC2992"/>
+    <w:lvl w:ilvl="0" w:tplc="40090001">
+      <w:start w:val="1"/>
+      <w:numFmt w:val="bullet"/>
+      <w:lvlText w:val=""/>
+      <w:lvlJc w:val="left"/>
+      <w:pPr>
+        <w:ind w:left="720" w:hanging="360"/>
+      </w:pPr>
+      <w:rPr>
+        <w:rFonts w:ascii="Symbol" w:hAnsi="Symbol" w:hint="default"/>
+      </w:rPr>
+    </w:lvl>
+    <w:lvl w:ilvl="1" w:tplc="40090001">
+      <w:start w:val="1"/>
+      <w:numFmt w:val="bullet"/>
+      <w:lvlText w:val=""/>
+      <w:lvlJc w:val="left"/>
+      <w:pPr>
+        <w:ind w:left="1440" w:hanging="360"/>
+      </w:pPr>
+      <w:rPr>
+        <w:rFonts w:ascii="Symbol" w:hAnsi="Symbol" w:hint="default"/>
+      </w:rPr>
+    </w:lvl>
+    <w:lvl w:ilvl="2" w:tplc="40090005" w:tentative="1">
+      <w:start w:val="1"/>
+      <w:numFmt w:val="bullet"/>
+      <w:lvlText w:val=""/>
+      <w:lvlJc w:val="left"/>
+      <w:pPr>
+        <w:ind w:left="2160" w:hanging="360"/>
+      </w:pPr>
+      <w:rPr>
+        <w:rFonts w:ascii="Wingdings" w:hAnsi="Wingdings" w:hint="default"/>
+      </w:rPr>
+    </w:lvl>
+    <w:lvl w:ilvl="3" w:tplc="40090001" w:tentative="1">
+      <w:start w:val="1"/>
+      <w:numFmt w:val="bullet"/>
+      <w:lvlText w:val=""/>
+      <w:lvlJc w:val="left"/>
+      <w:pPr>
+        <w:ind w:left="2880" w:hanging="360"/>
+      </w:pPr>
+      <w:rPr>
+        <w:rFonts w:ascii="Symbol" w:hAnsi="Symbol" w:hint="default"/>
+      </w:rPr>
+    </w:lvl>
+    <w:lvl w:ilvl="4" w:tplc="40090003" w:tentative="1">
+      <w:start w:val="1"/>
+      <w:numFmt w:val="bullet"/>
+      <w:lvlText w:val="o"/>
+      <w:lvlJc w:val="left"/>
+      <w:pPr>
+        <w:ind w:left="3600" w:hanging="360"/>
+      </w:pPr>
+      <w:rPr>
+        <w:rFonts w:ascii="Courier New" w:hAnsi="Courier New" w:cs="Courier New" w:hint="default"/>
+      </w:rPr>
+    </w:lvl>
+    <w:lvl w:ilvl="5" w:tplc="40090005" w:tentative="1">
+      <w:start w:val="1"/>
+      <w:numFmt w:val="bullet"/>
+      <w:lvlText w:val=""/>
+      <w:lvlJc w:val="left"/>
+      <w:pPr>
+        <w:ind w:left="4320" w:hanging="360"/>
+      </w:pPr>
+      <w:rPr>
+        <w:rFonts w:ascii="Wingdings" w:hAnsi="Wingdings" w:hint="default"/>
+      </w:rPr>
+    </w:lvl>
+    <w:lvl w:ilvl="6" w:tplc="40090001" w:tentative="1">
+      <w:start w:val="1"/>
+      <w:numFmt w:val="bullet"/>
+      <w:lvlText w:val=""/>
+      <w:lvlJc w:val="left"/>
+      <w:pPr>
+        <w:ind w:left="5040" w:hanging="360"/>
+      </w:pPr>
+      <w:rPr>
+        <w:rFonts w:ascii="Symbol" w:hAnsi="Symbol" w:hint="default"/>
+      </w:rPr>
+    </w:lvl>
+    <w:lvl w:ilvl="7" w:tplc="40090003" w:tentative="1">
+      <w:start w:val="1"/>
+      <w:numFmt w:val="bullet"/>
+      <w:lvlText w:val="o"/>
+      <w:lvlJc w:val="left"/>
+      <w:pPr>
+        <w:ind w:left="5760" w:hanging="360"/>
+      </w:pPr>
+      <w:rPr>
+        <w:rFonts w:ascii="Courier New" w:hAnsi="Courier New" w:cs="Courier New" w:hint="default"/>
+      </w:rPr>
+    </w:lvl>
+    <w:lvl w:ilvl="8" w:tplc="40090005" w:tentative="1">
+      <w:start w:val="1"/>
+      <w:numFmt w:val="bullet"/>
+      <w:lvlText w:val=""/>
+      <w:lvlJc w:val="left"/>
+      <w:pPr>
+        <w:ind w:left="6480" w:hanging="360"/>
+      </w:pPr>
+      <w:rPr>
+        <w:rFonts w:ascii="Wingdings" w:hAnsi="Wingdings" w:hint="default"/>
+      </w:rPr>
+    </w:lvl>
+  </w:abstractNum>
+  <w:abstractNum w:abstractNumId="1" w15:restartNumberingAfterBreak="0">
     <w:nsid w:val="086E2446"/>
     <w:multiLevelType w:val="hybridMultilevel"/>
     <w:tmpl w:val="9A80C938"/>
@@ -6536,7 +7184,7 @@
       </w:rPr>
     </w:lvl>
   </w:abstractNum>
-  <w:abstractNum w:abstractNumId="1" w15:restartNumberingAfterBreak="0">
+  <w:abstractNum w:abstractNumId="2" w15:restartNumberingAfterBreak="0">
     <w:nsid w:val="0A91120D"/>
     <w:multiLevelType w:val="hybridMultilevel"/>
     <w:tmpl w:val="60E0F5C6"/>
@@ -6649,7 +7297,7 @@
       </w:rPr>
     </w:lvl>
   </w:abstractNum>
-  <w:abstractNum w:abstractNumId="2" w15:restartNumberingAfterBreak="0">
+  <w:abstractNum w:abstractNumId="3" w15:restartNumberingAfterBreak="0">
     <w:nsid w:val="1C680ACB"/>
     <w:multiLevelType w:val="hybridMultilevel"/>
     <w:tmpl w:val="E63C1472"/>
@@ -6761,7 +7409,7 @@
       </w:rPr>
     </w:lvl>
   </w:abstractNum>
-  <w:abstractNum w:abstractNumId="3" w15:restartNumberingAfterBreak="0">
+  <w:abstractNum w:abstractNumId="4" w15:restartNumberingAfterBreak="0">
     <w:nsid w:val="246D0FEF"/>
     <w:multiLevelType w:val="hybridMultilevel"/>
     <w:tmpl w:val="D77070D2"/>
@@ -6874,7 +7522,7 @@
       </w:rPr>
     </w:lvl>
   </w:abstractNum>
-  <w:abstractNum w:abstractNumId="4" w15:restartNumberingAfterBreak="0">
+  <w:abstractNum w:abstractNumId="5" w15:restartNumberingAfterBreak="0">
     <w:nsid w:val="492B312B"/>
     <w:multiLevelType w:val="hybridMultilevel"/>
     <w:tmpl w:val="47F87BA6"/>
@@ -6987,7 +7635,120 @@
       </w:rPr>
     </w:lvl>
   </w:abstractNum>
-  <w:abstractNum w:abstractNumId="5" w15:restartNumberingAfterBreak="0">
+  <w:abstractNum w:abstractNumId="6" w15:restartNumberingAfterBreak="0">
+    <w:nsid w:val="5A3F5A44"/>
+    <w:multiLevelType w:val="hybridMultilevel"/>
+    <w:tmpl w:val="5360F710"/>
+    <w:lvl w:ilvl="0" w:tplc="40090001">
+      <w:start w:val="1"/>
+      <w:numFmt w:val="bullet"/>
+      <w:lvlText w:val=""/>
+      <w:lvlJc w:val="left"/>
+      <w:pPr>
+        <w:ind w:left="1440" w:hanging="360"/>
+      </w:pPr>
+      <w:rPr>
+        <w:rFonts w:ascii="Symbol" w:hAnsi="Symbol" w:hint="default"/>
+      </w:rPr>
+    </w:lvl>
+    <w:lvl w:ilvl="1" w:tplc="40090003" w:tentative="1">
+      <w:start w:val="1"/>
+      <w:numFmt w:val="bullet"/>
+      <w:lvlText w:val="o"/>
+      <w:lvlJc w:val="left"/>
+      <w:pPr>
+        <w:ind w:left="2160" w:hanging="360"/>
+      </w:pPr>
+      <w:rPr>
+        <w:rFonts w:ascii="Courier New" w:hAnsi="Courier New" w:cs="Courier New" w:hint="default"/>
+      </w:rPr>
+    </w:lvl>
+    <w:lvl w:ilvl="2" w:tplc="40090005" w:tentative="1">
+      <w:start w:val="1"/>
+      <w:numFmt w:val="bullet"/>
+      <w:lvlText w:val=""/>
+      <w:lvlJc w:val="left"/>
+      <w:pPr>
+        <w:ind w:left="2880" w:hanging="360"/>
+      </w:pPr>
+      <w:rPr>
+        <w:rFonts w:ascii="Wingdings" w:hAnsi="Wingdings" w:hint="default"/>
+      </w:rPr>
+    </w:lvl>
+    <w:lvl w:ilvl="3" w:tplc="40090001" w:tentative="1">
+      <w:start w:val="1"/>
+      <w:numFmt w:val="bullet"/>
+      <w:lvlText w:val=""/>
+      <w:lvlJc w:val="left"/>
+      <w:pPr>
+        <w:ind w:left="3600" w:hanging="360"/>
+      </w:pPr>
+      <w:rPr>
+        <w:rFonts w:ascii="Symbol" w:hAnsi="Symbol" w:hint="default"/>
+      </w:rPr>
+    </w:lvl>
+    <w:lvl w:ilvl="4" w:tplc="40090003" w:tentative="1">
+      <w:start w:val="1"/>
+      <w:numFmt w:val="bullet"/>
+      <w:lvlText w:val="o"/>
+      <w:lvlJc w:val="left"/>
+      <w:pPr>
+        <w:ind w:left="4320" w:hanging="360"/>
+      </w:pPr>
+      <w:rPr>
+        <w:rFonts w:ascii="Courier New" w:hAnsi="Courier New" w:cs="Courier New" w:hint="default"/>
+      </w:rPr>
+    </w:lvl>
+    <w:lvl w:ilvl="5" w:tplc="40090005" w:tentative="1">
+      <w:start w:val="1"/>
+      <w:numFmt w:val="bullet"/>
+      <w:lvlText w:val=""/>
+      <w:lvlJc w:val="left"/>
+      <w:pPr>
+        <w:ind w:left="5040" w:hanging="360"/>
+      </w:pPr>
+      <w:rPr>
+        <w:rFonts w:ascii="Wingdings" w:hAnsi="Wingdings" w:hint="default"/>
+      </w:rPr>
+    </w:lvl>
+    <w:lvl w:ilvl="6" w:tplc="40090001" w:tentative="1">
+      <w:start w:val="1"/>
+      <w:numFmt w:val="bullet"/>
+      <w:lvlText w:val=""/>
+      <w:lvlJc w:val="left"/>
+      <w:pPr>
+        <w:ind w:left="5760" w:hanging="360"/>
+      </w:pPr>
+      <w:rPr>
+        <w:rFonts w:ascii="Symbol" w:hAnsi="Symbol" w:hint="default"/>
+      </w:rPr>
+    </w:lvl>
+    <w:lvl w:ilvl="7" w:tplc="40090003" w:tentative="1">
+      <w:start w:val="1"/>
+      <w:numFmt w:val="bullet"/>
+      <w:lvlText w:val="o"/>
+      <w:lvlJc w:val="left"/>
+      <w:pPr>
+        <w:ind w:left="6480" w:hanging="360"/>
+      </w:pPr>
+      <w:rPr>
+        <w:rFonts w:ascii="Courier New" w:hAnsi="Courier New" w:cs="Courier New" w:hint="default"/>
+      </w:rPr>
+    </w:lvl>
+    <w:lvl w:ilvl="8" w:tplc="40090005" w:tentative="1">
+      <w:start w:val="1"/>
+      <w:numFmt w:val="bullet"/>
+      <w:lvlText w:val=""/>
+      <w:lvlJc w:val="left"/>
+      <w:pPr>
+        <w:ind w:left="7200" w:hanging="360"/>
+      </w:pPr>
+      <w:rPr>
+        <w:rFonts w:ascii="Wingdings" w:hAnsi="Wingdings" w:hint="default"/>
+      </w:rPr>
+    </w:lvl>
+  </w:abstractNum>
+  <w:abstractNum w:abstractNumId="7" w15:restartNumberingAfterBreak="0">
     <w:nsid w:val="5D387A4B"/>
     <w:multiLevelType w:val="hybridMultilevel"/>
     <w:tmpl w:val="D9FACE7E"/>
@@ -7100,7 +7861,7 @@
       </w:rPr>
     </w:lvl>
   </w:abstractNum>
-  <w:abstractNum w:abstractNumId="6" w15:restartNumberingAfterBreak="0">
+  <w:abstractNum w:abstractNumId="8" w15:restartNumberingAfterBreak="0">
     <w:nsid w:val="60212356"/>
     <w:multiLevelType w:val="hybridMultilevel"/>
     <w:tmpl w:val="CB40EA96"/>
@@ -7213,7 +7974,7 @@
       </w:rPr>
     </w:lvl>
   </w:abstractNum>
-  <w:abstractNum w:abstractNumId="7" w15:restartNumberingAfterBreak="0">
+  <w:abstractNum w:abstractNumId="9" w15:restartNumberingAfterBreak="0">
     <w:nsid w:val="68F543EF"/>
     <w:multiLevelType w:val="hybridMultilevel"/>
     <w:tmpl w:val="FA1E01B0"/>
@@ -7326,7 +8087,7 @@
       </w:rPr>
     </w:lvl>
   </w:abstractNum>
-  <w:abstractNum w:abstractNumId="8" w15:restartNumberingAfterBreak="0">
+  <w:abstractNum w:abstractNumId="10" w15:restartNumberingAfterBreak="0">
     <w:nsid w:val="699538CD"/>
     <w:multiLevelType w:val="hybridMultilevel"/>
     <w:tmpl w:val="AA6683B4"/>
@@ -7415,7 +8176,7 @@
       </w:pPr>
     </w:lvl>
   </w:abstractNum>
-  <w:abstractNum w:abstractNumId="9" w15:restartNumberingAfterBreak="0">
+  <w:abstractNum w:abstractNumId="11" w15:restartNumberingAfterBreak="0">
     <w:nsid w:val="6CC870AB"/>
     <w:multiLevelType w:val="hybridMultilevel"/>
     <w:tmpl w:val="3F981128"/>
@@ -7528,7 +8289,7 @@
       </w:rPr>
     </w:lvl>
   </w:abstractNum>
-  <w:abstractNum w:abstractNumId="10" w15:restartNumberingAfterBreak="0">
+  <w:abstractNum w:abstractNumId="12" w15:restartNumberingAfterBreak="0">
     <w:nsid w:val="703D21CA"/>
     <w:multiLevelType w:val="hybridMultilevel"/>
     <w:tmpl w:val="E6F865CA"/>
@@ -7642,37 +8403,43 @@
     </w:lvl>
   </w:abstractNum>
   <w:num w:numId="1">
+    <w:abstractNumId w:val="9"/>
+  </w:num>
+  <w:num w:numId="2">
+    <w:abstractNumId w:val="3"/>
+  </w:num>
+  <w:num w:numId="3">
+    <w:abstractNumId w:val="2"/>
+  </w:num>
+  <w:num w:numId="4">
+    <w:abstractNumId w:val="8"/>
+  </w:num>
+  <w:num w:numId="5">
+    <w:abstractNumId w:val="11"/>
+  </w:num>
+  <w:num w:numId="6">
     <w:abstractNumId w:val="7"/>
   </w:num>
-  <w:num w:numId="2">
-    <w:abstractNumId w:val="2"/>
+  <w:num w:numId="7">
+    <w:abstractNumId w:val="5"/>
   </w:num>
-  <w:num w:numId="3">
+  <w:num w:numId="8">
+    <w:abstractNumId w:val="10"/>
+  </w:num>
+  <w:num w:numId="9">
+    <w:abstractNumId w:val="4"/>
+  </w:num>
+  <w:num w:numId="10">
     <w:abstractNumId w:val="1"/>
   </w:num>
-  <w:num w:numId="4">
+  <w:num w:numId="11">
+    <w:abstractNumId w:val="12"/>
+  </w:num>
+  <w:num w:numId="12">
     <w:abstractNumId w:val="6"/>
   </w:num>
-  <w:num w:numId="5">
-    <w:abstractNumId w:val="9"/>
-  </w:num>
-  <w:num w:numId="6">
-    <w:abstractNumId w:val="5"/>
-  </w:num>
-  <w:num w:numId="7">
-    <w:abstractNumId w:val="4"/>
-  </w:num>
-  <w:num w:numId="8">
-    <w:abstractNumId w:val="8"/>
-  </w:num>
-  <w:num w:numId="9">
-    <w:abstractNumId w:val="3"/>
-  </w:num>
-  <w:num w:numId="10">
+  <w:num w:numId="13">
     <w:abstractNumId w:val="0"/>
-  </w:num>
-  <w:num w:numId="11">
-    <w:abstractNumId w:val="10"/>
   </w:num>
 </w:numbering>
 </file>

</xml_diff>